<commit_message>
Ajout fiche d'exercices et cours manquants
</commit_message>
<xml_diff>
--- a/Cours/6eme/RogerVailland/Chapitre_F5-1/Documents/F5 - Tracer un triangle (Partie 1).docx
+++ b/Cours/6eme/RogerVailland/Chapitre_F5-1/Documents/F5 - Tracer un triangle (Partie 1).docx
@@ -568,7 +568,10 @@
               <w:t xml:space="preserve">On place la point C à l’intersection et on </w:t>
             </w:r>
             <w:r>
-              <w:t>fini le triangle.</w:t>
+              <w:t>finit</w:t>
+            </w:r>
+            <w:r>
+              <w:t xml:space="preserve"> le triangle.</w:t>
             </w:r>
           </w:p>
           <w:p>
@@ -1195,6 +1198,7 @@
               <w:dataBinding w:prefixMappings="xmlns:ns0='http://schemas.openxmlformats.org/package/2006/metadata/core-properties' xmlns:ns1='http://purl.org/dc/elements/1.1/'" w:xpath="/ns0:coreProperties[1]/ns1:title[1]" w:storeItemID="{6C3C8BC8-F283-45AE-878A-BAB7291924A1}"/>
               <w:text/>
             </w:sdtPr>
+            <w:sdtEndPr/>
             <w:sdtContent>
               <w:r>
                 <w:rPr>

</xml_diff>